<commit_message>
added fig 2 and fig 3
</commit_message>
<xml_diff>
--- a/fig 1.docx
+++ b/fig 1.docx
@@ -3,6 +3,7 @@
 <w:document xmlns:wpc="http://schemas.microsoft.com/office/word/2010/wordprocessingCanvas" xmlns:mc="http://schemas.openxmlformats.org/markup-compatibility/2006" xmlns:o="urn:schemas-microsoft-com:office:office" xmlns:r="http://schemas.openxmlformats.org/officeDocument/2006/relationships" xmlns:m="http://schemas.openxmlformats.org/officeDocument/2006/math" xmlns:v="urn:schemas-microsoft-com:vml" xmlns:wp14="http://schemas.microsoft.com/office/word/2010/wordprocessingDrawing" xmlns:wp="http://schemas.openxmlformats.org/drawingml/2006/wordprocessingDrawing" xmlns:w10="urn:schemas-microsoft-com:office:word" xmlns:w="http://schemas.openxmlformats.org/wordprocessingml/2006/main" xmlns:w14="http://schemas.microsoft.com/office/word/2010/wordml" xmlns:wpg="http://schemas.microsoft.com/office/word/2010/wordprocessingGroup" xmlns:wpi="http://schemas.microsoft.com/office/word/2010/wordprocessingInk" xmlns:wne="http://schemas.microsoft.com/office/word/2006/wordml" xmlns:wps="http://schemas.microsoft.com/office/word/2010/wordprocessingShape" mc:Ignorable="w14 wp14">
   <w:body>
     <w:p>
+      <w:bookmarkStart w:id="0" w:name="_GoBack"/>
       <w:r>
         <w:rPr>
           <w:noProof/>
@@ -100,82 +101,6 @@
                         <wps:bodyPr/>
                       </wps:wsp>
                       <wps:wsp>
-                        <wps:cNvPr id="6172" name="Elbow Connector 6172"/>
-                        <wps:cNvCnPr>
-                          <a:stCxn id="40" idx="3"/>
-                          <a:endCxn id="3076" idx="1"/>
-                        </wps:cNvCnPr>
-                        <wps:spPr>
-                          <a:xfrm>
-                            <a:off x="5106036" y="593454"/>
-                            <a:ext cx="356235" cy="712874"/>
-                          </a:xfrm>
-                          <a:prstGeom prst="bentConnector3">
-                            <a:avLst/>
-                          </a:prstGeom>
-                          <a:ln w="12700">
-                            <a:solidFill>
-                              <a:schemeClr val="tx1"/>
-                            </a:solidFill>
-                            <a:tailEnd type="stealth"/>
-                          </a:ln>
-                        </wps:spPr>
-                        <wps:style>
-                          <a:lnRef idx="1">
-                            <a:schemeClr val="accent1"/>
-                          </a:lnRef>
-                          <a:fillRef idx="0">
-                            <a:schemeClr val="accent1"/>
-                          </a:fillRef>
-                          <a:effectRef idx="0">
-                            <a:schemeClr val="accent1"/>
-                          </a:effectRef>
-                          <a:fontRef idx="minor">
-                            <a:schemeClr val="tx1"/>
-                          </a:fontRef>
-                        </wps:style>
-                        <wps:bodyPr/>
-                      </wps:wsp>
-                      <wps:wsp>
-                        <wps:cNvPr id="6173" name="Elbow Connector 6173"/>
-                        <wps:cNvCnPr>
-                          <a:stCxn id="3081" idx="3"/>
-                          <a:endCxn id="3076" idx="1"/>
-                        </wps:cNvCnPr>
-                        <wps:spPr>
-                          <a:xfrm flipV="1">
-                            <a:off x="5106671" y="1306328"/>
-                            <a:ext cx="355600" cy="712951"/>
-                          </a:xfrm>
-                          <a:prstGeom prst="bentConnector3">
-                            <a:avLst>
-                              <a:gd name="adj1" fmla="val 50000"/>
-                            </a:avLst>
-                          </a:prstGeom>
-                          <a:ln w="12700">
-                            <a:solidFill>
-                              <a:schemeClr val="tx1"/>
-                            </a:solidFill>
-                            <a:tailEnd type="stealth"/>
-                          </a:ln>
-                        </wps:spPr>
-                        <wps:style>
-                          <a:lnRef idx="1">
-                            <a:schemeClr val="accent1"/>
-                          </a:lnRef>
-                          <a:fillRef idx="0">
-                            <a:schemeClr val="accent1"/>
-                          </a:fillRef>
-                          <a:effectRef idx="0">
-                            <a:schemeClr val="accent1"/>
-                          </a:effectRef>
-                          <a:fontRef idx="minor">
-                            <a:schemeClr val="tx1"/>
-                          </a:fontRef>
-                        </wps:style>
-                        <wps:bodyPr/>
-                      </wps:wsp>
-                      <wps:wsp>
                         <wps:cNvPr id="6174" name="Text Box 2"/>
                         <wps:cNvSpPr txBox="1"/>
                         <wps:spPr>
@@ -532,65 +457,6 @@
                         </wps:bodyPr>
                       </wps:wsp>
                       <wps:wsp>
-                        <wps:cNvPr id="3076" name="Text Box 2"/>
-                        <wps:cNvSpPr txBox="1"/>
-                        <wps:spPr>
-                          <a:xfrm>
-                            <a:off x="5462271" y="1187565"/>
-                            <a:ext cx="237492" cy="237526"/>
-                          </a:xfrm>
-                          <a:prstGeom prst="rect">
-                            <a:avLst/>
-                          </a:prstGeom>
-                          <a:noFill/>
-                          <a:ln w="6350">
-                            <a:noFill/>
-                          </a:ln>
-                          <a:effectLst/>
-                        </wps:spPr>
-                        <wps:style>
-                          <a:lnRef idx="0">
-                            <a:schemeClr val="accent1"/>
-                          </a:lnRef>
-                          <a:fillRef idx="0">
-                            <a:schemeClr val="accent1"/>
-                          </a:fillRef>
-                          <a:effectRef idx="0">
-                            <a:schemeClr val="accent1"/>
-                          </a:effectRef>
-                          <a:fontRef idx="minor">
-                            <a:schemeClr val="dk1"/>
-                          </a:fontRef>
-                        </wps:style>
-                        <wps:txbx>
-                          <w:txbxContent>
-                            <w:p>
-                              <w:pPr>
-                                <w:pStyle w:val="NormalWeb"/>
-                                <w:spacing w:before="0" w:beforeAutospacing="0" w:after="0" w:afterAutospacing="0"/>
-                                <w:jc w:val="center"/>
-                              </w:pPr>
-                              <w:r>
-                                <w:rPr>
-                                  <w:rFonts w:ascii="Arial" w:eastAsia="PMingLiU" w:hAnsi="Arial"/>
-                                  <w:b/>
-                                  <w:bCs/>
-                                  <w:sz w:val="16"/>
-                                  <w:szCs w:val="16"/>
-                                </w:rPr>
-                                <w:t>dE</w:t>
-                              </w:r>
-                            </w:p>
-                          </w:txbxContent>
-                        </wps:txbx>
-                        <wps:bodyPr rot="0" spcFirstLastPara="0" vert="horz" wrap="square" lIns="0" tIns="0" rIns="0" bIns="0" numCol="1" spcCol="0" rtlCol="0" fromWordArt="0" anchor="ctr" anchorCtr="0" forceAA="0" compatLnSpc="1">
-                          <a:prstTxWarp prst="textNoShape">
-                            <a:avLst/>
-                          </a:prstTxWarp>
-                          <a:noAutofit/>
-                        </wps:bodyPr>
-                      </wps:wsp>
-                      <wps:wsp>
                         <wps:cNvPr id="3080" name="Text Box 2"/>
                         <wps:cNvSpPr txBox="1"/>
                         <wps:spPr>
@@ -1671,7 +1537,7 @@
           </mc:Choice>
           <mc:Fallback>
             <w:pict>
-              <v:group id="Canvas 3090" o:spid="_x0000_s1026" editas="canvas" style="width:460.8pt;height:259.15pt;mso-position-horizontal-relative:char;mso-position-vertical-relative:line" coordsize="58521,32905" o:gfxdata="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">
+              <v:group id="Canvas 3090" o:spid="_x0000_s1026" editas="canvas" style="width:460.8pt;height:259.15pt;mso-position-horizontal-relative:char;mso-position-vertical-relative:line" coordsize="58521,32905" o:gfxdata="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">
                 <v:shapetype id="_x0000_t75" coordsize="21600,21600" o:spt="75" o:preferrelative="t" path="m@4@5l@4@11@9@11@9@5xe" filled="f" stroked="f">
                   <v:stroke joinstyle="miter"/>
                   <v:formulas>
@@ -1712,17 +1578,11 @@
                 <v:shape id="Elbow Connector 6171" o:spid="_x0000_s1029" type="#_x0000_t34" style="position:absolute;left:32061;top:17857;width:4749;height:2329;flip:y;visibility:visible;mso-wrap-style:square" o:connectortype="elbow" o:gfxdata="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" strokecolor="black [3213]" strokeweight="1pt">
                   <v:stroke endarrow="classic"/>
                 </v:shape>
-                <v:shape id="Elbow Connector 6172" o:spid="_x0000_s1030" type="#_x0000_t34" style="position:absolute;left:51060;top:5934;width:3562;height:7129;visibility:visible;mso-wrap-style:square" o:connectortype="elbow" o:gfxdata="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" strokecolor="black [3213]" strokeweight="1pt">
-                  <v:stroke endarrow="classic"/>
-                </v:shape>
-                <v:shape id="Elbow Connector 6173" o:spid="_x0000_s1031" type="#_x0000_t34" style="position:absolute;left:51066;top:13063;width:3556;height:7129;flip:y;visibility:visible;mso-wrap-style:square" o:connectortype="elbow" o:gfxdata="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" strokecolor="black [3213]" strokeweight="1pt">
-                  <v:stroke endarrow="classic"/>
-                </v:shape>
                 <v:shapetype id="_x0000_t202" coordsize="21600,21600" o:spt="202" path="m,l,21600r21600,l21600,xe">
                   <v:stroke joinstyle="miter"/>
                   <v:path gradientshapeok="t" o:connecttype="rect"/>
                 </v:shapetype>
-                <v:shape id="Text Box 2" o:spid="_x0000_s1032" type="#_x0000_t202" style="position:absolute;top:11875;width:8312;height:2382;visibility:visible;mso-wrap-style:square;v-text-anchor:middle" o:gfxdata="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" filled="f" strokeweight=".5pt">
+                <v:shape id="Text Box 2" o:spid="_x0000_s1030" type="#_x0000_t202" style="position:absolute;top:11875;width:8312;height:2382;visibility:visible;mso-wrap-style:square;v-text-anchor:middle" o:gfxdata="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" filled="f" strokeweight=".5pt">
                   <v:textbox inset="0,0,0,0">
                     <w:txbxContent>
                       <w:p>
@@ -1833,7 +1693,7 @@
                     </w:txbxContent>
                   </v:textbox>
                 </v:shape>
-                <v:shape id="Text Box 2" o:spid="_x0000_s1033" type="#_x0000_t202" style="position:absolute;left:13061;top:4750;width:3563;height:2375;visibility:visible;mso-wrap-style:square;v-text-anchor:middle" o:gfxdata="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" filled="f" strokeweight=".5pt">
+                <v:shape id="Text Box 2" o:spid="_x0000_s1031" type="#_x0000_t202" style="position:absolute;left:13061;top:4750;width:3563;height:2375;visibility:visible;mso-wrap-style:square;v-text-anchor:middle" o:gfxdata="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" filled="f" strokeweight=".5pt">
                   <v:textbox inset="0,0,0,0">
                     <w:txbxContent>
                       <w:p>
@@ -1856,7 +1716,7 @@
                     </w:txbxContent>
                   </v:textbox>
                 </v:shape>
-                <v:shape id="Text Box 2" o:spid="_x0000_s1034" type="#_x0000_t202" style="position:absolute;left:18999;top:4750;width:5937;height:2374;visibility:visible;mso-wrap-style:square;v-text-anchor:middle" o:gfxdata="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" filled="f" strokeweight=".5pt">
+                <v:shape id="Text Box 2" o:spid="_x0000_s1032" type="#_x0000_t202" style="position:absolute;left:18999;top:4750;width:5937;height:2374;visibility:visible;mso-wrap-style:square;v-text-anchor:middle" o:gfxdata="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" filled="f" strokeweight=".5pt">
                   <v:textbox inset="0,0,0,0">
                     <w:txbxContent>
                       <w:p>
@@ -1903,7 +1763,7 @@
                     </w:txbxContent>
                   </v:textbox>
                 </v:shape>
-                <v:shape id="Text Box 2" o:spid="_x0000_s1035" type="#_x0000_t202" style="position:absolute;left:27311;top:4750;width:4750;height:2376;visibility:visible;mso-wrap-style:square;v-text-anchor:middle" o:gfxdata="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" filled="f" strokeweight=".5pt">
+                <v:shape id="Text Box 2" o:spid="_x0000_s1033" type="#_x0000_t202" style="position:absolute;left:27311;top:4750;width:4750;height:2376;visibility:visible;mso-wrap-style:square;v-text-anchor:middle" o:gfxdata="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" filled="f" strokeweight=".5pt">
                   <v:textbox inset="0,0,0,0">
                     <w:txbxContent>
                       <w:p>
@@ -1926,30 +1786,7 @@
                     </w:txbxContent>
                   </v:textbox>
                 </v:shape>
-                <v:shape id="Text Box 2" o:spid="_x0000_s1036" type="#_x0000_t202" style="position:absolute;left:54622;top:11875;width:2375;height:2375;visibility:visible;mso-wrap-style:square;v-text-anchor:middle" o:gfxdata="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" filled="f" stroked="f" strokeweight=".5pt">
-                  <v:textbox inset="0,0,0,0">
-                    <w:txbxContent>
-                      <w:p>
-                        <w:pPr>
-                          <w:pStyle w:val="NormalWeb"/>
-                          <w:spacing w:before="0" w:beforeAutospacing="0" w:after="0" w:afterAutospacing="0"/>
-                          <w:jc w:val="center"/>
-                        </w:pPr>
-                        <w:r>
-                          <w:rPr>
-                            <w:rFonts w:ascii="Arial" w:eastAsia="PMingLiU" w:hAnsi="Arial"/>
-                            <w:b/>
-                            <w:bCs/>
-                            <w:sz w:val="16"/>
-                            <w:szCs w:val="16"/>
-                          </w:rPr>
-                          <w:t>dE</w:t>
-                        </w:r>
-                      </w:p>
-                    </w:txbxContent>
-                  </v:textbox>
-                </v:shape>
-                <v:shape id="Text Box 2" o:spid="_x0000_s1037" type="#_x0000_t202" style="position:absolute;left:36810;top:16625;width:4750;height:2463;visibility:visible;mso-wrap-style:square;v-text-anchor:middle" o:gfxdata="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" filled="f" stroked="f" strokeweight=".5pt">
+                <v:shape id="Text Box 2" o:spid="_x0000_s1034" type="#_x0000_t202" style="position:absolute;left:36810;top:16625;width:4750;height:2463;visibility:visible;mso-wrap-style:square;v-text-anchor:middle" o:gfxdata="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" filled="f" stroked="f" strokeweight=".5pt">
                   <v:textbox inset="0,0,0,0">
                     <w:txbxContent>
                       <w:p>
@@ -1996,7 +1833,7 @@
                     </w:txbxContent>
                   </v:textbox>
                 </v:shape>
-                <v:shape id="Text Box 2" o:spid="_x0000_s1038" type="#_x0000_t202" style="position:absolute;left:46316;top:19005;width:4750;height:2375;visibility:visible;mso-wrap-style:square;v-text-anchor:middle" o:gfxdata="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" filled="f" stroked="f" strokeweight=".5pt">
+                <v:shape id="Text Box 2" o:spid="_x0000_s1035" type="#_x0000_t202" style="position:absolute;left:46316;top:19005;width:4750;height:2375;visibility:visible;mso-wrap-style:square;v-text-anchor:middle" o:gfxdata="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" filled="f" stroked="f" strokeweight=".5pt">
                   <v:textbox inset="0,0,0,0">
                     <w:txbxContent>
                       <w:p>
@@ -2047,13 +1884,13 @@
                   <v:path arrowok="t" fillok="f" o:connecttype="none"/>
                   <o:lock v:ext="edit" shapetype="t"/>
                 </v:shapetype>
-                <v:shape id="Straight Arrow Connector 3083" o:spid="_x0000_s1039" type="#_x0000_t32" style="position:absolute;left:24936;top:5937;width:2375;height:1;visibility:visible;mso-wrap-style:square" o:connectortype="straight" o:gfxdata="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" strokecolor="black [3213]" strokeweight="1pt">
+                <v:shape id="Straight Arrow Connector 3083" o:spid="_x0000_s1036" type="#_x0000_t32" style="position:absolute;left:24936;top:5937;width:2375;height:1;visibility:visible;mso-wrap-style:square" o:connectortype="straight" o:gfxdata="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" strokecolor="black [3213]" strokeweight="1pt">
                   <v:stroke endarrow="classic"/>
                 </v:shape>
-                <v:shape id="Straight Arrow Connector 3084" o:spid="_x0000_s1040" type="#_x0000_t32" style="position:absolute;left:16624;top:5937;width:2375;height:0;flip:y;visibility:visible;mso-wrap-style:square" o:connectortype="straight" o:gfxdata="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" strokecolor="black [3213]" strokeweight="1pt">
+                <v:shape id="Straight Arrow Connector 3084" o:spid="_x0000_s1037" type="#_x0000_t32" style="position:absolute;left:16624;top:5937;width:2375;height:0;flip:y;visibility:visible;mso-wrap-style:square" o:connectortype="straight" o:gfxdata="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" strokecolor="black [3213]" strokeweight="1pt">
                   <v:stroke endarrow="classic"/>
                 </v:shape>
-                <v:shape id="Text Box 2" o:spid="_x0000_s1041" type="#_x0000_t202" style="position:absolute;left:36810;top:21472;width:4750;height:2374;visibility:visible;mso-wrap-style:square;v-text-anchor:middle" o:gfxdata="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" filled="f" stroked="f" strokeweight=".5pt">
+                <v:shape id="Text Box 2" o:spid="_x0000_s1038" type="#_x0000_t202" style="position:absolute;left:36810;top:21472;width:4750;height:2374;visibility:visible;mso-wrap-style:square;v-text-anchor:middle" o:gfxdata="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" filled="f" stroked="f" strokeweight=".5pt">
                   <v:textbox inset="0,0,0,0">
                     <w:txbxContent>
                       <w:p>
@@ -2100,13 +1937,13 @@
                     </w:txbxContent>
                   </v:textbox>
                 </v:shape>
-                <v:shape id="Elbow Connector 154" o:spid="_x0000_s1042" type="#_x0000_t34" style="position:absolute;left:41560;top:20192;width:4756;height:2467;flip:y;visibility:visible;mso-wrap-style:square" o:connectortype="elbow" o:gfxdata="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" strokecolor="black [3213]" strokeweight="1pt">
+                <v:shape id="Elbow Connector 154" o:spid="_x0000_s1039" type="#_x0000_t34" style="position:absolute;left:41560;top:20192;width:4756;height:2467;flip:y;visibility:visible;mso-wrap-style:square" o:connectortype="elbow" o:gfxdata="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" strokecolor="black [3213]" strokeweight="1pt">
                   <v:stroke endarrow="classic"/>
                 </v:shape>
-                <v:shape id="Elbow Connector 155" o:spid="_x0000_s1043" type="#_x0000_t34" style="position:absolute;left:41560;top:17857;width:4756;height:2335;visibility:visible;mso-wrap-style:square" o:connectortype="elbow" o:gfxdata="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" strokecolor="black [3213]" strokeweight="1pt">
+                <v:shape id="Elbow Connector 155" o:spid="_x0000_s1040" type="#_x0000_t34" style="position:absolute;left:41560;top:17857;width:4756;height:2335;visibility:visible;mso-wrap-style:square" o:connectortype="elbow" o:gfxdata="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" strokecolor="black [3213]" strokeweight="1pt">
                   <v:stroke endarrow="classic"/>
                 </v:shape>
-                <v:shape id="Text Box 2" o:spid="_x0000_s1044" type="#_x0000_t202" style="position:absolute;left:36810;top:2375;width:4744;height:2374;visibility:visible;mso-wrap-style:square;v-text-anchor:middle" o:gfxdata="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" filled="f" stroked="f" strokeweight=".5pt">
+                <v:shape id="Text Box 2" o:spid="_x0000_s1041" type="#_x0000_t202" style="position:absolute;left:36810;top:2375;width:4744;height:2374;visibility:visible;mso-wrap-style:square;v-text-anchor:middle" o:gfxdata="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" filled="f" stroked="f" strokeweight=".5pt">
                   <v:textbox inset="0,0,0,0">
                     <w:txbxContent>
                       <w:p>
@@ -2146,7 +1983,7 @@
                     </w:txbxContent>
                   </v:textbox>
                 </v:shape>
-                <v:shape id="Text Box 2" o:spid="_x0000_s1045" type="#_x0000_t202" style="position:absolute;left:46310;top:4750;width:4750;height:2368;visibility:visible;mso-wrap-style:square;v-text-anchor:middle" o:gfxdata="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" filled="f" stroked="f" strokeweight=".5pt">
+                <v:shape id="Text Box 2" o:spid="_x0000_s1042" type="#_x0000_t202" style="position:absolute;left:46310;top:4750;width:4750;height:2368;visibility:visible;mso-wrap-style:square;v-text-anchor:middle" o:gfxdata="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" filled="f" stroked="f" strokeweight=".5pt">
                   <v:textbox inset="0,0,0,0">
                     <w:txbxContent>
                       <w:p>
@@ -2186,7 +2023,7 @@
                     </w:txbxContent>
                   </v:textbox>
                 </v:shape>
-                <v:shape id="Text Box 2" o:spid="_x0000_s1046" type="#_x0000_t202" style="position:absolute;left:36810;top:7125;width:4744;height:2369;visibility:visible;mso-wrap-style:square;v-text-anchor:middle" o:gfxdata="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" filled="f" stroked="f" strokeweight=".5pt">
+                <v:shape id="Text Box 2" o:spid="_x0000_s1043" type="#_x0000_t202" style="position:absolute;left:36810;top:7125;width:4744;height:2369;visibility:visible;mso-wrap-style:square;v-text-anchor:middle" o:gfxdata="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" filled="f" stroked="f" strokeweight=".5pt">
                   <v:textbox inset="0,0,0,0">
                     <w:txbxContent>
                       <w:p>
@@ -2226,22 +2063,22 @@
                     </w:txbxContent>
                   </v:textbox>
                 </v:shape>
-                <v:shape id="Elbow Connector 45" o:spid="_x0000_s1047" type="#_x0000_t34" style="position:absolute;left:41554;top:5934;width:4756;height:2375;flip:y;visibility:visible;mso-wrap-style:square" o:connectortype="elbow" o:gfxdata="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" strokecolor="black [3213]" strokeweight="1pt">
+                <v:shape id="Elbow Connector 45" o:spid="_x0000_s1044" type="#_x0000_t34" style="position:absolute;left:41554;top:5934;width:4756;height:2375;flip:y;visibility:visible;mso-wrap-style:square" o:connectortype="elbow" o:gfxdata="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" strokecolor="black [3213]" strokeweight="1pt">
                   <v:stroke endarrow="classic"/>
                 </v:shape>
-                <v:shape id="Elbow Connector 46" o:spid="_x0000_s1048" type="#_x0000_t34" style="position:absolute;left:41554;top:3562;width:4756;height:2372;visibility:visible;mso-wrap-style:square" o:connectortype="elbow" o:gfxdata="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" strokecolor="black [3213]" strokeweight="1pt">
+                <v:shape id="Elbow Connector 46" o:spid="_x0000_s1045" type="#_x0000_t34" style="position:absolute;left:41554;top:3562;width:4756;height:2372;visibility:visible;mso-wrap-style:square" o:connectortype="elbow" o:gfxdata="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" strokecolor="black [3213]" strokeweight="1pt">
                   <v:stroke endarrow="classic"/>
                 </v:shape>
-                <v:shape id="Elbow Connector 47" o:spid="_x0000_s1049" type="#_x0000_t34" style="position:absolute;left:32061;top:5938;width:4749;height:2371;visibility:visible;mso-wrap-style:square" o:connectortype="elbow" o:gfxdata="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" strokecolor="black [3213]" strokeweight="1pt">
+                <v:shape id="Elbow Connector 47" o:spid="_x0000_s1046" type="#_x0000_t34" style="position:absolute;left:32061;top:5938;width:4749;height:2371;visibility:visible;mso-wrap-style:square" o:connectortype="elbow" o:gfxdata="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" strokecolor="black [3213]" strokeweight="1pt">
                   <v:stroke endarrow="classic"/>
                 </v:shape>
-                <v:shape id="Elbow Connector 48" o:spid="_x0000_s1050" type="#_x0000_t34" style="position:absolute;left:32061;top:3562;width:4749;height:2376;flip:y;visibility:visible;mso-wrap-style:square" o:connectortype="elbow" o:gfxdata="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" strokecolor="black [3213]" strokeweight="1pt">
+                <v:shape id="Elbow Connector 48" o:spid="_x0000_s1047" type="#_x0000_t34" style="position:absolute;left:32061;top:3562;width:4749;height:2376;flip:y;visibility:visible;mso-wrap-style:square" o:connectortype="elbow" o:gfxdata="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" strokecolor="black [3213]" strokeweight="1pt">
                   <v:stroke endarrow="classic"/>
                 </v:shape>
-                <v:shape id="Elbow Connector 50" o:spid="_x0000_s1051" type="#_x0000_t34" style="position:absolute;left:32061;top:20186;width:4749;height:2473;visibility:visible;mso-wrap-style:square" o:connectortype="elbow" o:gfxdata="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" strokecolor="black [3213]" strokeweight="1pt">
+                <v:shape id="Elbow Connector 50" o:spid="_x0000_s1048" type="#_x0000_t34" style="position:absolute;left:32061;top:20186;width:4749;height:2473;visibility:visible;mso-wrap-style:square" o:connectortype="elbow" o:gfxdata="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" strokecolor="black [3213]" strokeweight="1pt">
                   <v:stroke endarrow="classic"/>
                 </v:shape>
-                <v:shape id="Text Box 2" o:spid="_x0000_s1052" type="#_x0000_t202" style="position:absolute;left:27311;top:9500;width:4750;height:2375;visibility:visible;mso-wrap-style:square;v-text-anchor:middle" o:gfxdata="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" filled="f" strokeweight=".5pt">
+                <v:shape id="Text Box 2" o:spid="_x0000_s1049" type="#_x0000_t202" style="position:absolute;left:27311;top:9500;width:4750;height:2375;visibility:visible;mso-wrap-style:square;v-text-anchor:middle" o:gfxdata="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" filled="f" strokeweight=".5pt">
                   <v:stroke dashstyle="3 1"/>
                   <v:textbox inset="0,0,0,0">
                     <w:txbxContent>
@@ -2274,26 +2111,25 @@
                   <v:path arrowok="t" fillok="f" o:connecttype="none"/>
                   <o:lock v:ext="edit" shapetype="t"/>
                 </v:shapetype>
-                <v:shape id="Elbow Connector 53" o:spid="_x0000_s1053" type="#_x0000_t33" style="position:absolute;left:24342;top:7719;width:4749;height:1188;rotation:90;flip:x;visibility:visible;mso-wrap-style:square" o:connectortype="elbow" o:gfxdata="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" strokecolor="black [3213]" strokeweight="1pt">
+                <v:shape id="Elbow Connector 53" o:spid="_x0000_s1050" type="#_x0000_t33" style="position:absolute;left:24342;top:7719;width:4749;height:1188;rotation:90;flip:x;visibility:visible;mso-wrap-style:square" o:connectortype="elbow" o:gfxdata="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" strokecolor="black [3213]" strokeweight="1pt">
                   <v:stroke dashstyle="3 1" endarrow="classic"/>
                 </v:shape>
-                <v:shape id="Elbow Connector 54" o:spid="_x0000_s1054" type="#_x0000_t34" style="position:absolute;left:32061;top:5938;width:13062;height:4749;flip:y;visibility:visible;mso-wrap-style:square" o:connectortype="elbow" o:gfxdata="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" adj="21638" strokecolor="black [3213]" strokeweight="1pt">
+                <v:shape id="Elbow Connector 54" o:spid="_x0000_s1051" type="#_x0000_t34" style="position:absolute;left:32061;top:5938;width:13062;height:4749;flip:y;visibility:visible;mso-wrap-style:square" o:connectortype="elbow" o:gfxdata="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" adj="21638" strokecolor="black [3213]" strokeweight="1pt">
                   <v:stroke dashstyle="3 1" endarrow="classic"/>
                 </v:shape>
-                <v:shape id="Elbow Connector 56" o:spid="_x0000_s1055" type="#_x0000_t33" style="position:absolute;left:8613;top:9800;width:10679;height:19593;rotation:90;flip:x;visibility:visible;mso-wrap-style:square" o:connectortype="elbow" o:gfxdata="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" strokecolor="black [3213]" strokeweight="1pt">
+                <v:shape id="Elbow Connector 56" o:spid="_x0000_s1052" type="#_x0000_t33" style="position:absolute;left:8613;top:9800;width:10679;height:19593;rotation:90;flip:x;visibility:visible;mso-wrap-style:square" o:connectortype="elbow" o:gfxdata="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" strokecolor="black [3213]" strokeweight="1pt">
                   <v:stroke dashstyle="3 1"/>
                 </v:shape>
-                <v:shape id="Elbow Connector 57" o:spid="_x0000_s1056" type="#_x0000_t34" style="position:absolute;left:23749;top:20186;width:21374;height:4750;flip:y;visibility:visible;mso-wrap-style:square" o:connectortype="elbow" o:gfxdata="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" adj="21643" strokecolor="black [3213]" strokeweight="1pt">
+                <v:shape id="Elbow Connector 57" o:spid="_x0000_s1053" type="#_x0000_t34" style="position:absolute;left:23749;top:20186;width:21374;height:4750;flip:y;visibility:visible;mso-wrap-style:square" o:connectortype="elbow" o:gfxdata="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" adj="21643" strokecolor="black [3213]" strokeweight="1pt">
                   <v:stroke dashstyle="3 1" endarrow="classic"/>
                 </v:shape>
-                <v:shape id="Elbow Connector 58" o:spid="_x0000_s1057" type="#_x0000_t34" style="position:absolute;left:8312;top:13061;width:24936;height:7125;visibility:visible;mso-wrap-style:square" o:connectortype="elbow" o:gfxdata="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" adj="2055" strokecolor="black [3213]" strokeweight="1pt"/>
+                <v:shape id="Elbow Connector 58" o:spid="_x0000_s1054" type="#_x0000_t34" style="position:absolute;left:8312;top:13061;width:24936;height:7125;visibility:visible;mso-wrap-style:square" o:connectortype="elbow" o:gfxdata="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" adj="2055" strokecolor="black [3213]" strokeweight="1pt"/>
                 <w10:anchorlock/>
               </v:group>
             </w:pict>
           </mc:Fallback>
         </mc:AlternateContent>
       </w:r>
-      <w:bookmarkStart w:id="0" w:name="_GoBack"/>
       <w:bookmarkEnd w:id="0"/>
     </w:p>
     <w:sectPr>

</xml_diff>